<commit_message>
Reviewed unit 4 materials
- made links open in new tab
- added common pitfalls to instructor guide
</commit_message>
<xml_diff>
--- a/units/4/lessons/1/resources/petascale-lesson-4.1-instructorGuide.docx
+++ b/units/4/lessons/1/resources/petascale-lesson-4.1-instructorGuide.docx
@@ -521,12 +521,12 @@
           <wp:inline distB="114300" distT="114300" distL="114300" distR="114300">
             <wp:extent cx="4335463" cy="4335463"/>
             <wp:effectExtent b="0" l="0" r="0" t="0"/>
-            <wp:docPr id="2" name="image2.jpg"/>
+            <wp:docPr id="2" name="image1.jpg"/>
             <a:graphic>
               <a:graphicData uri="http://schemas.openxmlformats.org/drawingml/2006/picture">
                 <pic:pic>
                   <pic:nvPicPr>
-                    <pic:cNvPr id="0" name="image2.jpg"/>
+                    <pic:cNvPr id="0" name="image1.jpg"/>
                     <pic:cNvPicPr preferRelativeResize="0"/>
                   </pic:nvPicPr>
                   <pic:blipFill>
@@ -1387,12 +1387,12 @@
           <wp:inline distB="114300" distT="114300" distL="114300" distR="114300">
             <wp:extent cx="4230688" cy="4230688"/>
             <wp:effectExtent b="0" l="0" r="0" t="0"/>
-            <wp:docPr id="1" name="image1.jpg"/>
+            <wp:docPr id="1" name="image2.jpg"/>
             <a:graphic>
               <a:graphicData uri="http://schemas.openxmlformats.org/drawingml/2006/picture">
                 <pic:pic>
                   <pic:nvPicPr>
-                    <pic:cNvPr id="0" name="image1.jpg"/>
+                    <pic:cNvPr id="0" name="image2.jpg"/>
                     <pic:cNvPicPr preferRelativeResize="0"/>
                   </pic:nvPicPr>
                   <pic:blipFill>
@@ -2745,6 +2745,78 @@
           <w:rtl w:val="0"/>
         </w:rPr>
         <w:t xml:space="preserve">Using this line makes the program function correctly, causing it to report 222,680 black pixels for an 800 by 800 image.</w:t>
+      </w:r>
+    </w:p>
+    <w:p>
+      <w:pPr>
+        <w:rPr>
+          <w:rFonts w:ascii="Times New Roman" w:cs="Times New Roman" w:eastAsia="Times New Roman" w:hAnsi="Times New Roman"/>
+          <w:sz w:val="24"/>
+          <w:szCs w:val="24"/>
+        </w:rPr>
+      </w:pPr>
+      <w:r>
+        <w:rPr>
+          <w:rtl w:val="0"/>
+        </w:rPr>
+      </w:r>
+    </w:p>
+    <w:p>
+      <w:pPr>
+        <w:rPr>
+          <w:rFonts w:ascii="Times New Roman" w:cs="Times New Roman" w:eastAsia="Times New Roman" w:hAnsi="Times New Roman"/>
+          <w:b w:val="1"/>
+          <w:sz w:val="24"/>
+          <w:szCs w:val="24"/>
+        </w:rPr>
+      </w:pPr>
+      <w:r>
+        <w:rPr>
+          <w:rFonts w:ascii="Times New Roman" w:cs="Times New Roman" w:eastAsia="Times New Roman" w:hAnsi="Times New Roman"/>
+          <w:b w:val="1"/>
+          <w:sz w:val="24"/>
+          <w:szCs w:val="24"/>
+          <w:rtl w:val="0"/>
+        </w:rPr>
+        <w:t xml:space="preserve">Common Pitfalls</w:t>
+      </w:r>
+    </w:p>
+    <w:p>
+      <w:pPr>
+        <w:rPr>
+          <w:rFonts w:ascii="Times New Roman" w:cs="Times New Roman" w:eastAsia="Times New Roman" w:hAnsi="Times New Roman"/>
+          <w:sz w:val="24"/>
+          <w:szCs w:val="24"/>
+        </w:rPr>
+      </w:pPr>
+      <w:r>
+        <w:rPr>
+          <w:rtl w:val="0"/>
+        </w:rPr>
+      </w:r>
+    </w:p>
+    <w:p>
+      <w:pPr>
+        <w:rPr>
+          <w:rFonts w:ascii="Times New Roman" w:cs="Times New Roman" w:eastAsia="Times New Roman" w:hAnsi="Times New Roman"/>
+          <w:b w:val="1"/>
+          <w:sz w:val="24"/>
+          <w:szCs w:val="24"/>
+        </w:rPr>
+      </w:pPr>
+      <w:r>
+        <w:rPr>
+          <w:rFonts w:ascii="Times New Roman" w:cs="Times New Roman" w:eastAsia="Times New Roman" w:hAnsi="Times New Roman"/>
+          <w:sz w:val="24"/>
+          <w:szCs w:val="24"/>
+          <w:rtl w:val="0"/>
+        </w:rPr>
+        <w:t xml:space="preserve">We are not aware of pitfalls related to this module.</w:t>
+      </w:r>
+      <w:r>
+        <w:rPr>
+          <w:rtl w:val="0"/>
+        </w:rPr>
       </w:r>
     </w:p>
     <w:p>

</xml_diff>